<commit_message>
Edit explanation in Part 01 and 02
</commit_message>
<xml_diff>
--- a/Eng Ahmed Nasser/08 ASP Web APIs/Session 01/Part 01 Project Structure and Postman/Part 01 Project Structure and Postman.docx
+++ b/Eng Ahmed Nasser/08 ASP Web APIs/Session 01/Part 01 Project Structure and Postman/Part 01 Project Structure and Postman.docx
@@ -3618,15 +3618,25 @@
         </w:rPr>
       </w:pPr>
       <w:proofErr w:type="spellStart"/>
+      <w:proofErr w:type="gramStart"/>
       <w:r>
         <w:rPr>
           <w:color w:val="ED7D31" w:themeColor="accent2"/>
           <w:sz w:val="32"/>
           <w:szCs w:val="32"/>
         </w:rPr>
-        <w:t>Appsetting.json</w:t>
+        <w:t>a</w:t>
+      </w:r>
+      <w:r>
+        <w:rPr>
+          <w:color w:val="ED7D31" w:themeColor="accent2"/>
+          <w:sz w:val="32"/>
+          <w:szCs w:val="32"/>
+        </w:rPr>
+        <w:t>ppsetting.json</w:t>
       </w:r>
       <w:proofErr w:type="spellEnd"/>
+      <w:proofErr w:type="gramEnd"/>
     </w:p>
     <w:p>
       <w:pPr>
@@ -8463,7 +8473,7 @@
               <w:autoSpaceDN w:val="0"/>
               <w:adjustRightInd w:val="0"/>
               <w:rPr>
-                <w:rFonts w:ascii="Cascadia Mono" w:hAnsi="Cascadia Mono" w:cs="Cascadia Mono" w:hint="cs"/>
+                <w:rFonts w:ascii="Cascadia Mono" w:hAnsi="Cascadia Mono" w:cs="Cascadia Mono"/>
                 <w:color w:val="4472C4" w:themeColor="accent1"/>
                 <w:sz w:val="19"/>
                 <w:szCs w:val="19"/>
@@ -8558,7 +8568,7 @@
               <w:adjustRightInd w:val="0"/>
               <w:ind w:left="990"/>
               <w:rPr>
-                <w:rFonts w:ascii="Cascadia Mono" w:hAnsi="Cascadia Mono" w:cs="Tahoma" w:hint="cs"/>
+                <w:rFonts w:ascii="Cascadia Mono" w:hAnsi="Cascadia Mono" w:cs="Tahoma"/>
                 <w:color w:val="4472C4" w:themeColor="accent1"/>
                 <w:sz w:val="19"/>
                 <w:szCs w:val="19"/>
@@ -8726,7 +8736,7 @@
               <w:autoSpaceDN w:val="0"/>
               <w:adjustRightInd w:val="0"/>
               <w:rPr>
-                <w:rFonts w:ascii="Cascadia Mono" w:hAnsi="Cascadia Mono" w:cs="Cascadia Mono" w:hint="cs"/>
+                <w:rFonts w:ascii="Cascadia Mono" w:hAnsi="Cascadia Mono" w:cs="Cascadia Mono"/>
                 <w:color w:val="4472C4" w:themeColor="accent1"/>
                 <w:sz w:val="19"/>
                 <w:szCs w:val="19"/>
@@ -9074,7 +9084,7 @@
               <w:adjustRightInd w:val="0"/>
               <w:ind w:left="990"/>
               <w:rPr>
-                <w:rFonts w:ascii="Cascadia Mono" w:hAnsi="Cascadia Mono" w:cs="Tahoma" w:hint="cs"/>
+                <w:rFonts w:ascii="Cascadia Mono" w:hAnsi="Cascadia Mono" w:cs="Tahoma"/>
                 <w:color w:val="4472C4" w:themeColor="accent1"/>
                 <w:sz w:val="19"/>
                 <w:szCs w:val="19"/>
@@ -9218,7 +9228,6 @@
               <w:bidi w:val="0"/>
               <w:ind w:left="0"/>
               <w:rPr>
-                <w:rFonts w:hint="cs"/>
                 <w:color w:val="A5A5A5" w:themeColor="accent3"/>
                 <w:sz w:val="28"/>
                 <w:szCs w:val="28"/>
@@ -9288,6 +9297,54 @@
           <w:szCs w:val="36"/>
         </w:rPr>
         <w:t>s:</w:t>
+      </w:r>
+    </w:p>
+    <w:p>
+      <w:pPr>
+        <w:pStyle w:val="ListParagraph"/>
+        <w:bidi w:val="0"/>
+        <w:ind w:left="360"/>
+        <w:rPr>
+          <w:sz w:val="32"/>
+          <w:szCs w:val="32"/>
+        </w:rPr>
+      </w:pPr>
+      <w:r>
+        <w:rPr>
+          <w:sz w:val="32"/>
+          <w:szCs w:val="32"/>
+        </w:rPr>
+        <w:t xml:space="preserve">Please check </w:t>
+      </w:r>
+      <w:r>
+        <w:rPr>
+          <w:sz w:val="32"/>
+          <w:szCs w:val="32"/>
+        </w:rPr>
+        <w:t>"</w:t>
+      </w:r>
+      <w:proofErr w:type="spellStart"/>
+      <w:r>
+        <w:rPr>
+          <w:sz w:val="32"/>
+          <w:szCs w:val="32"/>
+        </w:rPr>
+        <w:t>ProjectStepsAndNotes</w:t>
+      </w:r>
+      <w:proofErr w:type="spellEnd"/>
+      <w:r>
+        <w:rPr>
+          <w:sz w:val="32"/>
+          <w:szCs w:val="32"/>
+        </w:rPr>
+        <w:t>/TextFile1</w:t>
+      </w:r>
+      <w:r>
+        <w:rPr>
+          <w:sz w:val="32"/>
+          <w:szCs w:val="32"/>
+        </w:rPr>
+        <w:t xml:space="preserve"> for further information </w:t>
       </w:r>
     </w:p>
     <w:p>
@@ -12226,6 +12283,7 @@
   <w:style w:type="character" w:default="1" w:styleId="DefaultParagraphFont">
     <w:name w:val="Default Paragraph Font"/>
     <w:uiPriority w:val="1"/>
+    <w:semiHidden/>
     <w:unhideWhenUsed/>
   </w:style>
   <w:style w:type="table" w:default="1" w:styleId="TableNormal">

</xml_diff>